<commit_message>
vault backup: 2024-10-15 17:01:24
</commit_message>
<xml_diff>
--- a/Vakken Y2/Crossmediale onderzoeksweken/Interview Triebert.docx
+++ b/Vakken Y2/Crossmediale onderzoeksweken/Interview Triebert.docx
@@ -49,7 +49,7 @@
           <w:sz w:val="24"/>
           <w:szCs w:val="24"/>
         </w:rPr>
-        <w:t>Hoe ben je met Higgins in contact gekomen, jouw docent, Higgins gebruikt mijn onderzoek.</w:t>
+        <w:t>Goeiemorgen, Hoe is het in New York?</w:t>
       </w:r>
     </w:p>
     <w:p>
@@ -69,23 +69,7 @@
           <w:sz w:val="24"/>
           <w:szCs w:val="24"/>
         </w:rPr>
-        <w:t xml:space="preserve">Hoe was het bij </w:t>
-      </w:r>
-      <w:proofErr w:type="spellStart"/>
-      <w:r>
-        <w:rPr>
-          <w:sz w:val="24"/>
-          <w:szCs w:val="24"/>
-        </w:rPr>
-        <w:t>Bellingcat</w:t>
-      </w:r>
-      <w:proofErr w:type="spellEnd"/>
-      <w:r>
-        <w:rPr>
-          <w:sz w:val="24"/>
-          <w:szCs w:val="24"/>
-        </w:rPr>
-        <w:t xml:space="preserve"> in het begin om te formeren?</w:t>
+        <w:t>Wij druk met Twan Huys aan nieuw college tour, seizoen</w:t>
       </w:r>
     </w:p>
     <w:p>
@@ -105,6 +89,118 @@
           <w:sz w:val="24"/>
           <w:szCs w:val="24"/>
         </w:rPr>
+        <w:t>Vanuit Twan/Buitenhof ben jij al gevraagd voor een item</w:t>
+      </w:r>
+    </w:p>
+    <w:p>
+      <w:pPr>
+        <w:pStyle w:val="ListParagraph"/>
+        <w:numPr>
+          <w:ilvl w:val="0"/>
+          <w:numId w:val="1"/>
+        </w:numPr>
+        <w:rPr>
+          <w:sz w:val="24"/>
+          <w:szCs w:val="24"/>
+        </w:rPr>
+      </w:pPr>
+      <w:r>
+        <w:rPr>
+          <w:sz w:val="24"/>
+          <w:szCs w:val="24"/>
+        </w:rPr>
+        <w:t xml:space="preserve">Zou het mogelijk zijn dat Twan de vragen die we nu gaan stellen ook nog dan in persoon doet. </w:t>
+      </w:r>
+    </w:p>
+    <w:p>
+      <w:pPr>
+        <w:rPr>
+          <w:sz w:val="24"/>
+          <w:szCs w:val="24"/>
+        </w:rPr>
+      </w:pPr>
+    </w:p>
+    <w:p>
+      <w:pPr>
+        <w:rPr>
+          <w:sz w:val="24"/>
+          <w:szCs w:val="24"/>
+        </w:rPr>
+      </w:pPr>
+    </w:p>
+    <w:p>
+      <w:pPr>
+        <w:pStyle w:val="ListParagraph"/>
+        <w:numPr>
+          <w:ilvl w:val="0"/>
+          <w:numId w:val="1"/>
+        </w:numPr>
+        <w:rPr>
+          <w:sz w:val="24"/>
+          <w:szCs w:val="24"/>
+        </w:rPr>
+      </w:pPr>
+      <w:r>
+        <w:rPr>
+          <w:sz w:val="24"/>
+          <w:szCs w:val="24"/>
+        </w:rPr>
+        <w:t>Hoe ben je met Higgins in contact gekomen, jouw docent, Higgins gebruikt mijn onderzoek.</w:t>
+      </w:r>
+    </w:p>
+    <w:p>
+      <w:pPr>
+        <w:pStyle w:val="ListParagraph"/>
+        <w:numPr>
+          <w:ilvl w:val="0"/>
+          <w:numId w:val="1"/>
+        </w:numPr>
+        <w:rPr>
+          <w:sz w:val="24"/>
+          <w:szCs w:val="24"/>
+        </w:rPr>
+      </w:pPr>
+      <w:r>
+        <w:rPr>
+          <w:sz w:val="24"/>
+          <w:szCs w:val="24"/>
+        </w:rPr>
+        <w:t xml:space="preserve">Hoe was het bij </w:t>
+      </w:r>
+      <w:proofErr w:type="spellStart"/>
+      <w:r>
+        <w:rPr>
+          <w:sz w:val="24"/>
+          <w:szCs w:val="24"/>
+        </w:rPr>
+        <w:t>Bellingcat</w:t>
+      </w:r>
+      <w:proofErr w:type="spellEnd"/>
+      <w:r>
+        <w:rPr>
+          <w:sz w:val="24"/>
+          <w:szCs w:val="24"/>
+        </w:rPr>
+        <w:t xml:space="preserve"> in het begin om te formeren?</w:t>
+      </w:r>
+    </w:p>
+    <w:p>
+      <w:pPr>
+        <w:pStyle w:val="ListParagraph"/>
+        <w:numPr>
+          <w:ilvl w:val="0"/>
+          <w:numId w:val="1"/>
+        </w:numPr>
+        <w:rPr>
+          <w:sz w:val="24"/>
+          <w:szCs w:val="24"/>
+        </w:rPr>
+      </w:pPr>
+      <w:r>
+        <w:rPr>
+          <w:sz w:val="24"/>
+          <w:szCs w:val="24"/>
+        </w:rPr>
         <w:t>Liften en reizen, persoonlijke interesse dit gaan doen?</w:t>
       </w:r>
     </w:p>
@@ -232,71 +328,95 @@
     </w:p>
     <w:p>
       <w:pPr>
-        <w:rPr>
-          <w:b/>
-          <w:bCs/>
-          <w:sz w:val="36"/>
-          <w:szCs w:val="36"/>
-        </w:rPr>
-      </w:pPr>
-    </w:p>
-    <w:p>
-      <w:pPr>
-        <w:rPr>
-          <w:b/>
-          <w:bCs/>
-          <w:sz w:val="36"/>
-          <w:szCs w:val="36"/>
-        </w:rPr>
-      </w:pPr>
-      <w:r>
-        <w:rPr>
-          <w:b/>
-          <w:bCs/>
-          <w:sz w:val="36"/>
-          <w:szCs w:val="36"/>
-        </w:rPr>
-        <w:t xml:space="preserve">Vragen </w:t>
-      </w:r>
-      <w:proofErr w:type="spellStart"/>
-      <w:r>
-        <w:rPr>
-          <w:b/>
-          <w:bCs/>
-          <w:sz w:val="36"/>
-          <w:szCs w:val="36"/>
-        </w:rPr>
-        <w:t>Triebert</w:t>
-      </w:r>
-      <w:proofErr w:type="spellEnd"/>
-      <w:r>
-        <w:rPr>
-          <w:b/>
-          <w:bCs/>
-          <w:sz w:val="36"/>
-          <w:szCs w:val="36"/>
-        </w:rPr>
-        <w:t xml:space="preserve"> CT</w:t>
-      </w:r>
-    </w:p>
-    <w:p>
-      <w:pPr>
         <w:pStyle w:val="ListParagraph"/>
         <w:numPr>
           <w:ilvl w:val="0"/>
           <w:numId w:val="1"/>
         </w:numPr>
         <w:rPr>
-          <w:sz w:val="24"/>
-          <w:szCs w:val="24"/>
-        </w:rPr>
-      </w:pPr>
-      <w:r>
-        <w:rPr>
-          <w:sz w:val="24"/>
-          <w:szCs w:val="24"/>
-        </w:rPr>
-        <w:t>Twan in die periode in de USA, wij zouden graag langs willen komen om dit segment nog leuker te maken.</w:t>
+          <w:b/>
+          <w:bCs/>
+          <w:sz w:val="36"/>
+          <w:szCs w:val="36"/>
+        </w:rPr>
+      </w:pPr>
+      <w:r>
+        <w:rPr>
+          <w:b/>
+          <w:bCs/>
+          <w:sz w:val="24"/>
+          <w:szCs w:val="24"/>
+        </w:rPr>
+        <w:t xml:space="preserve">Is er nog iets wat je tegen </w:t>
+      </w:r>
+      <w:proofErr w:type="spellStart"/>
+      <w:r>
+        <w:rPr>
+          <w:b/>
+          <w:bCs/>
+          <w:sz w:val="24"/>
+          <w:szCs w:val="24"/>
+        </w:rPr>
+        <w:t>Eliot</w:t>
+      </w:r>
+      <w:proofErr w:type="spellEnd"/>
+      <w:r>
+        <w:rPr>
+          <w:b/>
+          <w:bCs/>
+          <w:sz w:val="24"/>
+          <w:szCs w:val="24"/>
+        </w:rPr>
+        <w:t xml:space="preserve"> zou willen zeggen?</w:t>
+      </w:r>
+    </w:p>
+    <w:p>
+      <w:pPr>
+        <w:rPr>
+          <w:b/>
+          <w:bCs/>
+          <w:sz w:val="36"/>
+          <w:szCs w:val="36"/>
+        </w:rPr>
+      </w:pPr>
+    </w:p>
+    <w:p>
+      <w:pPr>
+        <w:rPr>
+          <w:b/>
+          <w:bCs/>
+          <w:sz w:val="36"/>
+          <w:szCs w:val="36"/>
+        </w:rPr>
+      </w:pPr>
+      <w:r>
+        <w:rPr>
+          <w:b/>
+          <w:bCs/>
+          <w:sz w:val="36"/>
+          <w:szCs w:val="36"/>
+        </w:rPr>
+        <w:t xml:space="preserve">Vragen </w:t>
+      </w:r>
+      <w:proofErr w:type="spellStart"/>
+      <w:r>
+        <w:rPr>
+          <w:b/>
+          <w:bCs/>
+          <w:sz w:val="36"/>
+          <w:szCs w:val="36"/>
+        </w:rPr>
+        <w:t>Triebert</w:t>
+      </w:r>
+      <w:proofErr w:type="spellEnd"/>
+      <w:r>
+        <w:rPr>
+          <w:b/>
+          <w:bCs/>
+          <w:sz w:val="36"/>
+          <w:szCs w:val="36"/>
+        </w:rPr>
+        <w:t xml:space="preserve"> CT</w:t>
       </w:r>
     </w:p>
     <w:p>
@@ -316,23 +436,7 @@
           <w:sz w:val="24"/>
           <w:szCs w:val="24"/>
         </w:rPr>
-        <w:t xml:space="preserve">We hebben gebrainstormd met </w:t>
-      </w:r>
-      <w:proofErr w:type="spellStart"/>
-      <w:r>
-        <w:rPr>
-          <w:sz w:val="24"/>
-          <w:szCs w:val="24"/>
-        </w:rPr>
-        <w:t>zn</w:t>
-      </w:r>
-      <w:proofErr w:type="spellEnd"/>
-      <w:r>
-        <w:rPr>
-          <w:sz w:val="24"/>
-          <w:szCs w:val="24"/>
-        </w:rPr>
-        <w:t xml:space="preserve"> allen, </w:t>
+        <w:t>Twan in die periode in de USA, wij zouden graag langs willen komen om dit segment nog leuker te maken.</w:t>
       </w:r>
     </w:p>
     <w:p>
@@ -352,7 +456,7 @@
           <w:sz w:val="24"/>
           <w:szCs w:val="24"/>
         </w:rPr>
-        <w:t xml:space="preserve">We hebben de kans om naar New York te gaan hiervoor, Twan is enorm enthousiast hij zit er dan voor Buitenhof (die jullie al heeft benaderd) Of er meer in zit voor een volledige opname voor college tour, het is zo’n leuk gesprek, we volgen je al langer, we zouden heel graag dit korte filmpje voor </w:t>
+        <w:t xml:space="preserve">We hebben gebrainstormd met </w:t>
       </w:r>
       <w:proofErr w:type="spellStart"/>
       <w:r>
@@ -360,7 +464,7 @@
           <w:sz w:val="24"/>
           <w:szCs w:val="24"/>
         </w:rPr>
-        <w:t>Eliot</w:t>
+        <w:t>zn</w:t>
       </w:r>
       <w:proofErr w:type="spellEnd"/>
       <w:r>
@@ -368,7 +472,7 @@
           <w:sz w:val="24"/>
           <w:szCs w:val="24"/>
         </w:rPr>
-        <w:t xml:space="preserve"> in persoon opnemen</w:t>
+        <w:t xml:space="preserve"> allen, </w:t>
       </w:r>
     </w:p>
     <w:p>
@@ -388,6 +492,42 @@
           <w:sz w:val="24"/>
           <w:szCs w:val="24"/>
         </w:rPr>
+        <w:t xml:space="preserve">We hebben de kans om naar New York te gaan hiervoor, Twan is enorm enthousiast hij zit er dan voor Buitenhof (die jullie al heeft benaderd) Of er meer in zit voor een volledige opname voor college tour, het is zo’n leuk gesprek, we volgen je al langer, we zouden heel graag dit korte filmpje voor </w:t>
+      </w:r>
+      <w:proofErr w:type="spellStart"/>
+      <w:r>
+        <w:rPr>
+          <w:sz w:val="24"/>
+          <w:szCs w:val="24"/>
+        </w:rPr>
+        <w:t>Eliot</w:t>
+      </w:r>
+      <w:proofErr w:type="spellEnd"/>
+      <w:r>
+        <w:rPr>
+          <w:sz w:val="24"/>
+          <w:szCs w:val="24"/>
+        </w:rPr>
+        <w:t xml:space="preserve"> in persoon opnemen</w:t>
+      </w:r>
+    </w:p>
+    <w:p>
+      <w:pPr>
+        <w:pStyle w:val="ListParagraph"/>
+        <w:numPr>
+          <w:ilvl w:val="0"/>
+          <w:numId w:val="1"/>
+        </w:numPr>
+        <w:rPr>
+          <w:sz w:val="24"/>
+          <w:szCs w:val="24"/>
+        </w:rPr>
+      </w:pPr>
+      <w:r>
+        <w:rPr>
+          <w:sz w:val="24"/>
+          <w:szCs w:val="24"/>
+        </w:rPr>
         <w:t>Meer uithalen vanuit college tour, omdat we jou hier toch echt perfect voor vinden.</w:t>
       </w:r>
       <w:r>
@@ -441,6 +581,7 @@
           <w:sz w:val="24"/>
           <w:szCs w:val="24"/>
         </w:rPr>
+        <w:lastRenderedPageBreak/>
         <w:t xml:space="preserve">We hebben het idee dat je echt kan bijdragen aan de kennis van de studenten. </w:t>
       </w:r>
     </w:p>

</xml_diff>

<commit_message>
vault backup: 2024-10-15 19:19:31
</commit_message>
<xml_diff>
--- a/Vakken Y2/Crossmediale onderzoeksweken/Interview Triebert.docx
+++ b/Vakken Y2/Crossmediale onderzoeksweken/Interview Triebert.docx
@@ -18,19 +18,8 @@
           <w:sz w:val="36"/>
           <w:szCs w:val="36"/>
         </w:rPr>
-        <w:t xml:space="preserve">Interview </w:t>
-      </w:r>
-      <w:proofErr w:type="spellStart"/>
-      <w:r>
-        <w:rPr>
-          <w:b/>
-          <w:bCs/>
-          <w:sz w:val="36"/>
-          <w:szCs w:val="36"/>
-        </w:rPr>
-        <w:t>Triebert</w:t>
-      </w:r>
-      <w:proofErr w:type="spellEnd"/>
+        <w:t>Interview Triebert</w:t>
+      </w:r>
     </w:p>
     <w:p>
       <w:pPr>
@@ -114,22 +103,6 @@
     </w:p>
     <w:p>
       <w:pPr>
-        <w:rPr>
-          <w:sz w:val="24"/>
-          <w:szCs w:val="24"/>
-        </w:rPr>
-      </w:pPr>
-    </w:p>
-    <w:p>
-      <w:pPr>
-        <w:rPr>
-          <w:sz w:val="24"/>
-          <w:szCs w:val="24"/>
-        </w:rPr>
-      </w:pPr>
-    </w:p>
-    <w:p>
-      <w:pPr>
         <w:pStyle w:val="ListParagraph"/>
         <w:numPr>
           <w:ilvl w:val="0"/>
@@ -145,8 +118,24 @@
           <w:sz w:val="24"/>
           <w:szCs w:val="24"/>
         </w:rPr>
-        <w:t>Hoe ben je met Higgins in contact gekomen, jouw docent, Higgins gebruikt mijn onderzoek.</w:t>
-      </w:r>
+        <w:t>Als Buitenhof niet doorgaat hebben wij het wilde plan deze vragen in New York aan jou te stellen.</w:t>
+      </w:r>
+    </w:p>
+    <w:p>
+      <w:pPr>
+        <w:rPr>
+          <w:sz w:val="24"/>
+          <w:szCs w:val="24"/>
+        </w:rPr>
+      </w:pPr>
+    </w:p>
+    <w:p>
+      <w:pPr>
+        <w:rPr>
+          <w:sz w:val="24"/>
+          <w:szCs w:val="24"/>
+        </w:rPr>
+      </w:pPr>
     </w:p>
     <w:p>
       <w:pPr>
@@ -165,23 +154,7 @@
           <w:sz w:val="24"/>
           <w:szCs w:val="24"/>
         </w:rPr>
-        <w:t xml:space="preserve">Hoe was het bij </w:t>
-      </w:r>
-      <w:proofErr w:type="spellStart"/>
-      <w:r>
-        <w:rPr>
-          <w:sz w:val="24"/>
-          <w:szCs w:val="24"/>
-        </w:rPr>
-        <w:t>Bellingcat</w:t>
-      </w:r>
-      <w:proofErr w:type="spellEnd"/>
-      <w:r>
-        <w:rPr>
-          <w:sz w:val="24"/>
-          <w:szCs w:val="24"/>
-        </w:rPr>
-        <w:t xml:space="preserve"> in het begin om te formeren?</w:t>
+        <w:t>Hoe ben je met Higgins in contact gekomen, jouw docent, Higgins gebruikt mijn onderzoek.</w:t>
       </w:r>
     </w:p>
     <w:p>
@@ -201,6 +174,26 @@
           <w:sz w:val="24"/>
           <w:szCs w:val="24"/>
         </w:rPr>
+        <w:t>Hoe was het bij Bellingcat in het begin om te formeren?</w:t>
+      </w:r>
+    </w:p>
+    <w:p>
+      <w:pPr>
+        <w:pStyle w:val="ListParagraph"/>
+        <w:numPr>
+          <w:ilvl w:val="0"/>
+          <w:numId w:val="1"/>
+        </w:numPr>
+        <w:rPr>
+          <w:sz w:val="24"/>
+          <w:szCs w:val="24"/>
+        </w:rPr>
+      </w:pPr>
+      <w:r>
+        <w:rPr>
+          <w:sz w:val="24"/>
+          <w:szCs w:val="24"/>
+        </w:rPr>
         <w:t>Liften en reizen, persoonlijke interesse dit gaan doen?</w:t>
       </w:r>
     </w:p>
@@ -347,27 +340,7 @@
           <w:sz w:val="24"/>
           <w:szCs w:val="24"/>
         </w:rPr>
-        <w:t xml:space="preserve">Is er nog iets wat je tegen </w:t>
-      </w:r>
-      <w:proofErr w:type="spellStart"/>
-      <w:r>
-        <w:rPr>
-          <w:b/>
-          <w:bCs/>
-          <w:sz w:val="24"/>
-          <w:szCs w:val="24"/>
-        </w:rPr>
-        <w:t>Eliot</w:t>
-      </w:r>
-      <w:proofErr w:type="spellEnd"/>
-      <w:r>
-        <w:rPr>
-          <w:b/>
-          <w:bCs/>
-          <w:sz w:val="24"/>
-          <w:szCs w:val="24"/>
-        </w:rPr>
-        <w:t xml:space="preserve"> zou willen zeggen?</w:t>
+        <w:t>Is er nog iets wat je tegen Eliot zou willen zeggen?</w:t>
       </w:r>
     </w:p>
     <w:p>
@@ -396,27 +369,7 @@
           <w:sz w:val="36"/>
           <w:szCs w:val="36"/>
         </w:rPr>
-        <w:t xml:space="preserve">Vragen </w:t>
-      </w:r>
-      <w:proofErr w:type="spellStart"/>
-      <w:r>
-        <w:rPr>
-          <w:b/>
-          <w:bCs/>
-          <w:sz w:val="36"/>
-          <w:szCs w:val="36"/>
-        </w:rPr>
-        <w:t>Triebert</w:t>
-      </w:r>
-      <w:proofErr w:type="spellEnd"/>
-      <w:r>
-        <w:rPr>
-          <w:b/>
-          <w:bCs/>
-          <w:sz w:val="36"/>
-          <w:szCs w:val="36"/>
-        </w:rPr>
-        <w:t xml:space="preserve"> CT</w:t>
+        <w:t>Vragen Triebert CT</w:t>
       </w:r>
     </w:p>
     <w:p>
@@ -456,23 +409,7 @@
           <w:sz w:val="24"/>
           <w:szCs w:val="24"/>
         </w:rPr>
-        <w:t xml:space="preserve">We hebben gebrainstormd met </w:t>
-      </w:r>
-      <w:proofErr w:type="spellStart"/>
-      <w:r>
-        <w:rPr>
-          <w:sz w:val="24"/>
-          <w:szCs w:val="24"/>
-        </w:rPr>
-        <w:t>zn</w:t>
-      </w:r>
-      <w:proofErr w:type="spellEnd"/>
-      <w:r>
-        <w:rPr>
-          <w:sz w:val="24"/>
-          <w:szCs w:val="24"/>
-        </w:rPr>
-        <w:t xml:space="preserve"> allen, </w:t>
+        <w:t xml:space="preserve">We hebben gebrainstormd met zn allen, </w:t>
       </w:r>
     </w:p>
     <w:p>
@@ -492,23 +429,7 @@
           <w:sz w:val="24"/>
           <w:szCs w:val="24"/>
         </w:rPr>
-        <w:t xml:space="preserve">We hebben de kans om naar New York te gaan hiervoor, Twan is enorm enthousiast hij zit er dan voor Buitenhof (die jullie al heeft benaderd) Of er meer in zit voor een volledige opname voor college tour, het is zo’n leuk gesprek, we volgen je al langer, we zouden heel graag dit korte filmpje voor </w:t>
-      </w:r>
-      <w:proofErr w:type="spellStart"/>
-      <w:r>
-        <w:rPr>
-          <w:sz w:val="24"/>
-          <w:szCs w:val="24"/>
-        </w:rPr>
-        <w:t>Eliot</w:t>
-      </w:r>
-      <w:proofErr w:type="spellEnd"/>
-      <w:r>
-        <w:rPr>
-          <w:sz w:val="24"/>
-          <w:szCs w:val="24"/>
-        </w:rPr>
-        <w:t xml:space="preserve"> in persoon opnemen</w:t>
+        <w:t>We hebben de kans om naar New York te gaan hiervoor, Twan is enorm enthousiast hij zit er dan voor Buitenhof (die jullie al heeft benaderd) Of er meer in zit voor een volledige opname voor college tour, het is zo’n leuk gesprek, we volgen je al langer, we zouden heel graag dit korte filmpje voor Eliot in persoon opnemen</w:t>
       </w:r>
     </w:p>
     <w:p>
@@ -566,6 +487,7 @@
           <w:sz w:val="24"/>
           <w:szCs w:val="24"/>
         </w:rPr>
+        <w:lastRenderedPageBreak/>
         <w:t xml:space="preserve">Er is niemand in Nederland op dit niveau die we hiervoor kunnen krijgen. </w:t>
       </w:r>
     </w:p>
@@ -581,7 +503,6 @@
           <w:sz w:val="24"/>
           <w:szCs w:val="24"/>
         </w:rPr>
-        <w:lastRenderedPageBreak/>
         <w:t xml:space="preserve">We hebben het idee dat je echt kan bijdragen aan de kennis van de studenten. </w:t>
       </w:r>
     </w:p>

</xml_diff>